<commit_message>
Figur og tabel tilføjet i alle dokumenter
</commit_message>
<xml_diff>
--- a/syseng_hwco/hwco/Exercise2/Exercise 2 Journal_ahp.docx
+++ b/syseng_hwco/hwco/Exercise2/Exercise 2 Journal_ahp.docx
@@ -1,6 +1,6 @@
 
 <file path=word/document.xml><?xml version="1.0" encoding="utf-8"?>
-<w:document xmlns:ve="http://schemas.openxmlformats.org/markup-compatibility/2006" xmlns:o="urn:schemas-microsoft-com:office:office" xmlns:r="http://schemas.openxmlformats.org/officeDocument/2006/relationships" xmlns:m="http://schemas.openxmlformats.org/officeDocument/2006/math" xmlns:v="urn:schemas-microsoft-com:vml" xmlns:wp="http://schemas.openxmlformats.org/drawingml/2006/wordprocessingDrawing" xmlns:w10="urn:schemas-microsoft-com:office:word" xmlns:w="http://schemas.openxmlformats.org/wordprocessingml/2006/main" xmlns:wne="http://schemas.microsoft.com/office/word/2006/wordml">
+<w:document xmlns:mo="http://schemas.microsoft.com/office/mac/office/2008/main" xmlns:ve="http://schemas.openxmlformats.org/markup-compatibility/2006" xmlns:mv="urn:schemas-microsoft-com:mac:vml" xmlns:o="urn:schemas-microsoft-com:office:office" xmlns:r="http://schemas.openxmlformats.org/officeDocument/2006/relationships" xmlns:m="http://schemas.openxmlformats.org/officeDocument/2006/math" xmlns:v="urn:schemas-microsoft-com:vml" xmlns:wp="http://schemas.openxmlformats.org/drawingml/2006/wordprocessingDrawing" xmlns:w10="urn:schemas-microsoft-com:office:word" xmlns:w="http://schemas.openxmlformats.org/wordprocessingml/2006/main" xmlns:wne="http://schemas.microsoft.com/office/word/2006/wordml">
   <w:body>
     <w:p>
       <w:pPr>
@@ -83,7 +83,7 @@
     </w:p>
     <w:p>
       <w:pPr>
-        <w:pStyle w:val="Titel"/>
+        <w:pStyle w:val="Title"/>
         <w:rPr>
           <w:rFonts w:ascii="Calibri" w:hAnsi="Calibri"/>
           <w:b/>
@@ -408,16 +408,15 @@
     </w:p>
     <w:p>
       <w:pPr>
-        <w:pStyle w:val="Overskrift1"/>
-        <w:rPr>
-          <w:lang w:val="en-GB"/>
-        </w:rPr>
-      </w:pPr>
-      <w:r>
-        <w:rPr>
-          <w:lang w:val="en-GB"/>
-        </w:rPr>
-        <w:lastRenderedPageBreak/>
+        <w:pStyle w:val="Heading1"/>
+        <w:rPr>
+          <w:lang w:val="en-GB"/>
+        </w:rPr>
+      </w:pPr>
+      <w:r>
+        <w:rPr>
+          <w:lang w:val="en-GB"/>
+        </w:rPr>
         <w:t>Introduction</w:t>
       </w:r>
     </w:p>
@@ -442,7 +441,7 @@
     </w:p>
     <w:p>
       <w:pPr>
-        <w:pStyle w:val="Overskrift1"/>
+        <w:pStyle w:val="Heading1"/>
         <w:rPr>
           <w:lang w:val="en-GB"/>
         </w:rPr>
@@ -534,7 +533,7 @@
     </w:p>
     <w:p>
       <w:pPr>
-        <w:pStyle w:val="Overskrift1"/>
+        <w:pStyle w:val="Heading1"/>
         <w:rPr>
           <w:lang w:val="en-GB"/>
         </w:rPr>
@@ -562,9 +561,6 @@
     <w:p>
       <w:pPr>
         <w:jc w:val="center"/>
-        <w:rPr>
-          <w:lang w:val="en-GB"/>
-        </w:rPr>
       </w:pPr>
       <w:r>
         <w:object w:dxaOrig="7549" w:dyaOrig="7435">
@@ -587,12 +583,36 @@
             <v:path o:extrusionok="f" gradientshapeok="t" o:connecttype="rect"/>
             <o:lock v:ext="edit" aspectratio="t"/>
           </v:shapetype>
-          <v:shape id="_x0000_i1025" type="#_x0000_t75" style="width:377.25pt;height:372pt" o:ole="">
+          <v:shape id="_x0000_i1025" type="#_x0000_t75" style="width:377pt;height:372pt" o:ole="">
             <v:imagedata r:id="rId8" o:title=""/>
           </v:shape>
-          <o:OLEObject Type="Embed" ProgID="Visio.Drawing.11" ShapeID="_x0000_i1025" DrawAspect="Content" ObjectID="_1353905824" r:id="rId9"/>
+          <o:OLEObject Type="Embed" ProgID="Visio.Drawing.11" ShapeID="_x0000_i1025" DrawAspect="Content" ObjectID="_1227795175"/>
         </w:object>
       </w:r>
+    </w:p>
+    <w:p>
+      <w:pPr>
+        <w:jc w:val="center"/>
+      </w:pPr>
+      <w:r>
+        <w:t xml:space="preserve">Figur 1: </w:t>
+      </w:r>
+      <w:proofErr w:type="spellStart"/>
+      <w:r>
+        <w:t>Use-Case</w:t>
+      </w:r>
+      <w:proofErr w:type="spellEnd"/>
+      <w:r>
+        <w:t xml:space="preserve"> diagram</w:t>
+      </w:r>
+    </w:p>
+    <w:p>
+      <w:pPr>
+        <w:jc w:val="center"/>
+        <w:rPr>
+          <w:lang w:val="en-GB"/>
+        </w:rPr>
+      </w:pPr>
     </w:p>
     <w:p>
       <w:pPr>
@@ -648,7 +668,7 @@
     </w:p>
     <w:tbl>
       <w:tblPr>
-        <w:tblStyle w:val="Tabel-Gitter"/>
+        <w:tblStyle w:val="TableGrid"/>
         <w:tblW w:w="0" w:type="auto"/>
         <w:tblLook w:val="04A0"/>
       </w:tblPr>
@@ -667,7 +687,6 @@
               <w:bottom w:val="single" w:sz="4" w:space="0" w:color="auto"/>
               <w:right w:val="single" w:sz="4" w:space="0" w:color="auto"/>
             </w:tcBorders>
-            <w:hideMark/>
           </w:tcPr>
           <w:p>
             <w:pPr>
@@ -694,7 +713,6 @@
               <w:bottom w:val="single" w:sz="4" w:space="0" w:color="auto"/>
               <w:right w:val="single" w:sz="4" w:space="0" w:color="auto"/>
             </w:tcBorders>
-            <w:hideMark/>
           </w:tcPr>
           <w:p>
             <w:pPr>
@@ -720,21 +738,7 @@
               <w:rPr>
                 <w:lang w:val="en-GB"/>
               </w:rPr>
-              <w:t>(</w:t>
-            </w:r>
-            <w:proofErr w:type="spellStart"/>
-            <w:r>
-              <w:rPr>
-                <w:lang w:val="en-GB"/>
-              </w:rPr>
-              <w:t>s</w:t>
-            </w:r>
-            <w:proofErr w:type="spellEnd"/>
-            <w:r>
-              <w:rPr>
-                <w:lang w:val="en-GB"/>
-              </w:rPr>
-              <w:t>)</w:t>
+              <w:t>(s)</w:t>
             </w:r>
           </w:p>
         </w:tc>
@@ -747,7 +751,6 @@
               <w:bottom w:val="single" w:sz="4" w:space="0" w:color="auto"/>
               <w:right w:val="single" w:sz="4" w:space="0" w:color="auto"/>
             </w:tcBorders>
-            <w:hideMark/>
           </w:tcPr>
           <w:p>
             <w:pPr>
@@ -774,7 +777,6 @@
               <w:bottom w:val="single" w:sz="4" w:space="0" w:color="auto"/>
               <w:right w:val="single" w:sz="4" w:space="0" w:color="auto"/>
             </w:tcBorders>
-            <w:hideMark/>
           </w:tcPr>
           <w:p>
             <w:pPr>
@@ -799,7 +801,6 @@
               <w:bottom w:val="single" w:sz="4" w:space="0" w:color="auto"/>
               <w:right w:val="single" w:sz="4" w:space="0" w:color="auto"/>
             </w:tcBorders>
-            <w:hideMark/>
           </w:tcPr>
           <w:p>
             <w:pPr>
@@ -824,7 +825,6 @@
               <w:bottom w:val="single" w:sz="4" w:space="0" w:color="auto"/>
               <w:right w:val="single" w:sz="4" w:space="0" w:color="auto"/>
             </w:tcBorders>
-            <w:hideMark/>
           </w:tcPr>
           <w:p>
             <w:pPr>
@@ -864,7 +864,6 @@
               <w:bottom w:val="single" w:sz="4" w:space="0" w:color="auto"/>
               <w:right w:val="single" w:sz="4" w:space="0" w:color="auto"/>
             </w:tcBorders>
-            <w:hideMark/>
           </w:tcPr>
           <w:p>
             <w:pPr>
@@ -889,7 +888,6 @@
               <w:bottom w:val="single" w:sz="4" w:space="0" w:color="auto"/>
               <w:right w:val="single" w:sz="4" w:space="0" w:color="auto"/>
             </w:tcBorders>
-            <w:hideMark/>
           </w:tcPr>
           <w:p>
             <w:pPr>
@@ -914,7 +912,6 @@
               <w:bottom w:val="single" w:sz="4" w:space="0" w:color="auto"/>
               <w:right w:val="single" w:sz="4" w:space="0" w:color="auto"/>
             </w:tcBorders>
-            <w:hideMark/>
           </w:tcPr>
           <w:p>
             <w:pPr>
@@ -954,7 +951,6 @@
               <w:bottom w:val="single" w:sz="4" w:space="0" w:color="auto"/>
               <w:right w:val="single" w:sz="4" w:space="0" w:color="auto"/>
             </w:tcBorders>
-            <w:hideMark/>
           </w:tcPr>
           <w:p>
             <w:pPr>
@@ -979,7 +975,6 @@
               <w:bottom w:val="single" w:sz="4" w:space="0" w:color="auto"/>
               <w:right w:val="single" w:sz="4" w:space="0" w:color="auto"/>
             </w:tcBorders>
-            <w:hideMark/>
           </w:tcPr>
           <w:p>
             <w:pPr>
@@ -1004,7 +999,6 @@
               <w:bottom w:val="single" w:sz="4" w:space="0" w:color="auto"/>
               <w:right w:val="single" w:sz="4" w:space="0" w:color="auto"/>
             </w:tcBorders>
-            <w:hideMark/>
           </w:tcPr>
           <w:p>
             <w:pPr>
@@ -1032,7 +1026,6 @@
               <w:bottom w:val="single" w:sz="4" w:space="0" w:color="auto"/>
               <w:right w:val="single" w:sz="4" w:space="0" w:color="auto"/>
             </w:tcBorders>
-            <w:hideMark/>
           </w:tcPr>
           <w:p>
             <w:pPr>
@@ -1057,7 +1050,6 @@
               <w:bottom w:val="single" w:sz="4" w:space="0" w:color="auto"/>
               <w:right w:val="single" w:sz="4" w:space="0" w:color="auto"/>
             </w:tcBorders>
-            <w:hideMark/>
           </w:tcPr>
           <w:p>
             <w:pPr>
@@ -1082,7 +1074,6 @@
               <w:bottom w:val="single" w:sz="4" w:space="0" w:color="auto"/>
               <w:right w:val="single" w:sz="4" w:space="0" w:color="auto"/>
             </w:tcBorders>
-            <w:hideMark/>
           </w:tcPr>
           <w:p>
             <w:pPr>
@@ -1108,14 +1099,7 @@
               <w:rPr>
                 <w:lang w:val="en-GB"/>
               </w:rPr>
-              <w:t xml:space="preserve"> the audio and video in an mpeg4 stream </w:t>
-            </w:r>
-            <w:r>
-              <w:rPr>
-                <w:lang w:val="en-GB"/>
-              </w:rPr>
-              <w:lastRenderedPageBreak/>
-              <w:t>within the given time constraints.</w:t>
+              <w:t xml:space="preserve"> the audio and video in an mpeg4 stream within the given time constraints.</w:t>
             </w:r>
           </w:p>
         </w:tc>
@@ -1130,19 +1114,17 @@
               <w:bottom w:val="single" w:sz="4" w:space="0" w:color="auto"/>
               <w:right w:val="single" w:sz="4" w:space="0" w:color="auto"/>
             </w:tcBorders>
-            <w:hideMark/>
-          </w:tcPr>
-          <w:p>
-            <w:pPr>
-              <w:rPr>
-                <w:lang w:val="en-GB"/>
-              </w:rPr>
-            </w:pPr>
-            <w:r>
-              <w:rPr>
-                <w:lang w:val="en-GB"/>
-              </w:rPr>
-              <w:lastRenderedPageBreak/>
+          </w:tcPr>
+          <w:p>
+            <w:pPr>
+              <w:rPr>
+                <w:lang w:val="en-GB"/>
+              </w:rPr>
+            </w:pPr>
+            <w:r>
+              <w:rPr>
+                <w:lang w:val="en-GB"/>
+              </w:rPr>
               <w:t>5</w:t>
             </w:r>
           </w:p>
@@ -1156,7 +1138,6 @@
               <w:bottom w:val="single" w:sz="4" w:space="0" w:color="auto"/>
               <w:right w:val="single" w:sz="4" w:space="0" w:color="auto"/>
             </w:tcBorders>
-            <w:hideMark/>
           </w:tcPr>
           <w:p>
             <w:pPr>
@@ -1181,7 +1162,6 @@
               <w:bottom w:val="single" w:sz="4" w:space="0" w:color="auto"/>
               <w:right w:val="single" w:sz="4" w:space="0" w:color="auto"/>
             </w:tcBorders>
-            <w:hideMark/>
           </w:tcPr>
           <w:p>
             <w:pPr>
@@ -1263,7 +1243,6 @@
               <w:bottom w:val="single" w:sz="4" w:space="0" w:color="auto"/>
               <w:right w:val="single" w:sz="4" w:space="0" w:color="auto"/>
             </w:tcBorders>
-            <w:hideMark/>
           </w:tcPr>
           <w:p>
             <w:pPr>
@@ -1288,7 +1267,6 @@
               <w:bottom w:val="single" w:sz="4" w:space="0" w:color="auto"/>
               <w:right w:val="single" w:sz="4" w:space="0" w:color="auto"/>
             </w:tcBorders>
-            <w:hideMark/>
           </w:tcPr>
           <w:p>
             <w:pPr>
@@ -1313,7 +1291,6 @@
               <w:bottom w:val="single" w:sz="4" w:space="0" w:color="auto"/>
               <w:right w:val="single" w:sz="4" w:space="0" w:color="auto"/>
             </w:tcBorders>
-            <w:hideMark/>
           </w:tcPr>
           <w:p>
             <w:pPr>
@@ -1344,7 +1321,6 @@
               <w:bottom w:val="single" w:sz="4" w:space="0" w:color="auto"/>
               <w:right w:val="single" w:sz="4" w:space="0" w:color="auto"/>
             </w:tcBorders>
-            <w:hideMark/>
           </w:tcPr>
           <w:p>
             <w:pPr>
@@ -1369,7 +1345,6 @@
               <w:bottom w:val="single" w:sz="4" w:space="0" w:color="auto"/>
               <w:right w:val="single" w:sz="4" w:space="0" w:color="auto"/>
             </w:tcBorders>
-            <w:hideMark/>
           </w:tcPr>
           <w:p>
             <w:pPr>
@@ -1394,7 +1369,6 @@
               <w:bottom w:val="single" w:sz="4" w:space="0" w:color="auto"/>
               <w:right w:val="single" w:sz="4" w:space="0" w:color="auto"/>
             </w:tcBorders>
-            <w:hideMark/>
           </w:tcPr>
           <w:p>
             <w:pPr>
@@ -1421,7 +1395,6 @@
               <w:bottom w:val="single" w:sz="4" w:space="0" w:color="auto"/>
               <w:right w:val="single" w:sz="4" w:space="0" w:color="auto"/>
             </w:tcBorders>
-            <w:hideMark/>
           </w:tcPr>
           <w:p>
             <w:pPr>
@@ -1446,7 +1419,6 @@
               <w:bottom w:val="single" w:sz="4" w:space="0" w:color="auto"/>
               <w:right w:val="single" w:sz="4" w:space="0" w:color="auto"/>
             </w:tcBorders>
-            <w:hideMark/>
           </w:tcPr>
           <w:p>
             <w:pPr>
@@ -1471,7 +1443,6 @@
               <w:bottom w:val="single" w:sz="4" w:space="0" w:color="auto"/>
               <w:right w:val="single" w:sz="4" w:space="0" w:color="auto"/>
             </w:tcBorders>
-            <w:hideMark/>
           </w:tcPr>
           <w:p>
             <w:pPr>
@@ -1498,7 +1469,6 @@
               <w:bottom w:val="single" w:sz="4" w:space="0" w:color="auto"/>
               <w:right w:val="single" w:sz="4" w:space="0" w:color="auto"/>
             </w:tcBorders>
-            <w:hideMark/>
           </w:tcPr>
           <w:p>
             <w:pPr>
@@ -1523,7 +1493,6 @@
               <w:bottom w:val="single" w:sz="4" w:space="0" w:color="auto"/>
               <w:right w:val="single" w:sz="4" w:space="0" w:color="auto"/>
             </w:tcBorders>
-            <w:hideMark/>
           </w:tcPr>
           <w:p>
             <w:pPr>
@@ -1548,7 +1517,6 @@
               <w:bottom w:val="single" w:sz="4" w:space="0" w:color="auto"/>
               <w:right w:val="single" w:sz="4" w:space="0" w:color="auto"/>
             </w:tcBorders>
-            <w:hideMark/>
           </w:tcPr>
           <w:p>
             <w:pPr>
@@ -1568,36 +1536,40 @@
     </w:tbl>
     <w:p>
       <w:pPr>
-        <w:rPr>
-          <w:lang w:val="en-GB"/>
-        </w:rPr>
-      </w:pPr>
-    </w:p>
-    <w:p>
-      <w:pPr>
-        <w:rPr>
-          <w:lang w:val="en-GB"/>
-        </w:rPr>
-      </w:pPr>
-      <w:r>
-        <w:rPr>
-          <w:lang w:val="en-GB"/>
-        </w:rPr>
-        <w:t>Finally there are some design constraints dictated by the assignment, like the use of microphones, VGA, S-</w:t>
-      </w:r>
-      <w:proofErr w:type="gramStart"/>
-      <w:r>
-        <w:rPr>
-          <w:lang w:val="en-GB"/>
-        </w:rPr>
-        <w:t>video, …</w:t>
-      </w:r>
-      <w:proofErr w:type="gramEnd"/>
-      <w:r>
-        <w:rPr>
-          <w:lang w:val="en-GB"/>
-        </w:rPr>
-        <w:t xml:space="preserve"> These should naturally be described in the design constraints part of the requirements specification, but we have left them out for simplicity.</w:t>
+        <w:jc w:val="center"/>
+      </w:pPr>
+      <w:proofErr w:type="spellStart"/>
+      <w:r>
+        <w:t>Table</w:t>
+      </w:r>
+      <w:proofErr w:type="spellEnd"/>
+      <w:r>
+        <w:t xml:space="preserve"> 1: System </w:t>
+      </w:r>
+      <w:proofErr w:type="spellStart"/>
+      <w:r>
+        <w:t>requeriments</w:t>
+      </w:r>
+      <w:proofErr w:type="spellEnd"/>
+    </w:p>
+    <w:p>
+      <w:pPr>
+        <w:rPr>
+          <w:lang w:val="en-GB"/>
+        </w:rPr>
+      </w:pPr>
+    </w:p>
+    <w:p>
+      <w:pPr>
+        <w:rPr>
+          <w:lang w:val="en-GB"/>
+        </w:rPr>
+      </w:pPr>
+      <w:r>
+        <w:rPr>
+          <w:lang w:val="en-GB"/>
+        </w:rPr>
+        <w:t>Finally there are some design constraints dictated by the assignment, like the use of microphones, VGA, S-video, … These should naturally be described in the design constraints part of the requirements specification, but we have left them out for simplicity.</w:t>
       </w:r>
     </w:p>
     <w:p>
@@ -1642,7 +1614,7 @@
     </w:p>
     <w:p>
       <w:pPr>
-        <w:pStyle w:val="Overskrift1"/>
+        <w:pStyle w:val="Heading1"/>
         <w:rPr>
           <w:lang w:val="en-GB"/>
         </w:rPr>
@@ -1726,15 +1698,29 @@
       </w:pPr>
       <w:r>
         <w:object w:dxaOrig="11110" w:dyaOrig="7992">
-          <v:shape id="_x0000_i1026" type="#_x0000_t75" style="width:481.5pt;height:346.5pt" o:ole="">
+          <v:shape id="_x0000_i1026" type="#_x0000_t75" style="width:482pt;height:346pt" o:ole="">
             <v:imagedata r:id="rId10" o:title=""/>
           </v:shape>
-          <o:OLEObject Type="Embed" ProgID="Visio.Drawing.11" ShapeID="_x0000_i1026" DrawAspect="Content" ObjectID="_1353905825" r:id="rId11"/>
+          <o:OLEObject Type="Embed" ProgID="Visio.Drawing.11" ShapeID="_x0000_i1026" DrawAspect="Content" ObjectID="_1227795176"/>
         </w:object>
       </w:r>
     </w:p>
     <w:p>
       <w:pPr>
+        <w:jc w:val="center"/>
+        <w:rPr>
+          <w:lang w:val="en-GB"/>
+        </w:rPr>
+      </w:pPr>
+      <w:r>
+        <w:rPr>
+          <w:lang w:val="en-GB"/>
+        </w:rPr>
+        <w:t>Figure 2: LAVMU Basic Block Diagram</w:t>
+      </w:r>
+    </w:p>
+    <w:p>
+      <w:pPr>
         <w:rPr>
           <w:lang w:val="en-GB"/>
         </w:rPr>
@@ -1791,15 +1777,36 @@
           <w:lang w:val="en-GB"/>
         </w:rPr>
         <w:object w:dxaOrig="12025" w:dyaOrig="6498">
-          <v:shape id="_x0000_i1027" type="#_x0000_t75" style="width:481.5pt;height:260.25pt" o:ole="">
+          <v:shape id="_x0000_i1027" type="#_x0000_t75" style="width:482pt;height:260pt" o:ole="">
             <v:imagedata r:id="rId12" o:title=""/>
           </v:shape>
-          <o:OLEObject Type="Embed" ProgID="Visio.Drawing.11" ShapeID="_x0000_i1027" DrawAspect="Content" ObjectID="_1353905826" r:id="rId13"/>
+          <o:OLEObject Type="Embed" ProgID="Visio.Drawing.11" ShapeID="_x0000_i1027" DrawAspect="Content" ObjectID="_1227795177"/>
         </w:object>
       </w:r>
     </w:p>
     <w:p>
       <w:pPr>
+        <w:jc w:val="center"/>
+        <w:rPr>
+          <w:lang w:val="en-GB"/>
+        </w:rPr>
+      </w:pPr>
+      <w:r>
+        <w:rPr>
+          <w:lang w:val="en-GB"/>
+        </w:rPr>
+        <w:t>Figure 3: LAVMU Noise cancellation Internal Block Diagram</w:t>
+      </w:r>
+    </w:p>
+    <w:p>
+      <w:pPr>
+        <w:rPr>
+          <w:lang w:val="en-GB"/>
+        </w:rPr>
+      </w:pPr>
+    </w:p>
+    <w:p>
+      <w:pPr>
         <w:rPr>
           <w:lang w:val="en-GB"/>
         </w:rPr>
@@ -1848,48 +1855,109 @@
           <w:lang w:val="en-GB"/>
         </w:rPr>
         <w:object w:dxaOrig="14682" w:dyaOrig="8429">
-          <v:shape id="_x0000_i1028" type="#_x0000_t75" style="width:481.5pt;height:276.75pt" o:ole="">
+          <v:shape id="_x0000_i1028" type="#_x0000_t75" style="width:482pt;height:277pt" o:ole="">
             <v:imagedata r:id="rId14" o:title=""/>
           </v:shape>
-          <o:OLEObject Type="Embed" ProgID="Visio.Drawing.11" ShapeID="_x0000_i1028" DrawAspect="Content" ObjectID="_1353905827" r:id="rId15"/>
+          <o:OLEObject Type="Embed" ProgID="Visio.Drawing.11" ShapeID="_x0000_i1028" DrawAspect="Content" ObjectID="_1227795178"/>
         </w:object>
       </w:r>
     </w:p>
     <w:p>
       <w:pPr>
-        <w:rPr>
-          <w:lang w:val="en-GB"/>
-        </w:rPr>
-      </w:pPr>
-      <w:r>
-        <w:rPr>
-          <w:lang w:val="en-GB"/>
-        </w:rPr>
-        <w:t>This diagram shows the Audio/Video processing, and here the data-flow structure and high speed input and output becomes even more pronounced, with the exception of the Audio control. Here we must read and filter not only the audio signal from the noise cancellation block, but also read and process video and combine the audio and video into an Audio/Video stream, and all before the next sample is ready for processing.</w:t>
-      </w:r>
-    </w:p>
-    <w:p>
-      <w:pPr>
-        <w:rPr>
-          <w:lang w:val="en-GB"/>
-        </w:rPr>
-      </w:pPr>
-    </w:p>
-    <w:p>
-      <w:pPr>
         <w:jc w:val="center"/>
+        <w:rPr>
+          <w:lang w:val="en-GB"/>
+        </w:rPr>
+      </w:pPr>
+      <w:r>
+        <w:rPr>
+          <w:lang w:val="en-GB"/>
+        </w:rPr>
+        <w:t>Figure 4: LAVMU Audio/Video processing Internal Block Diagram</w:t>
+      </w:r>
+    </w:p>
+    <w:p>
+      <w:pPr>
+        <w:rPr>
+          <w:lang w:val="en-GB"/>
+        </w:rPr>
+      </w:pPr>
+    </w:p>
+    <w:p>
+      <w:pPr>
+        <w:rPr>
+          <w:lang w:val="en-GB"/>
+        </w:rPr>
+      </w:pPr>
+      <w:r>
+        <w:rPr>
+          <w:lang w:val="en-GB"/>
+        </w:rPr>
+        <w:t xml:space="preserve">This diagram shows the Audio/Video processing, and here the data-flow structure and high speed input and output becomes even more pronounced, with the exception of the Audio control. Here we must read and filter not only the audio signal from the noise cancellation block, but also read and process video and combine the audio and video into an Audio/Video stream, and all before the next sample </w:t>
+      </w:r>
+      <w:proofErr w:type="gramStart"/>
+      <w:r>
+        <w:rPr>
+          <w:lang w:val="en-GB"/>
+        </w:rPr>
+        <w:t>is</w:t>
+      </w:r>
+      <w:proofErr w:type="gramEnd"/>
+      <w:r>
+        <w:rPr>
+          <w:lang w:val="en-GB"/>
+        </w:rPr>
+        <w:t xml:space="preserve"> ready for processing.</w:t>
+      </w:r>
+    </w:p>
+    <w:p>
+      <w:pPr>
+        <w:contextualSpacing w:val="0"/>
+        <w:rPr>
+          <w:lang w:val="en-GB"/>
+        </w:rPr>
+      </w:pPr>
+      <w:r>
+        <w:rPr>
+          <w:lang w:val="en-GB"/>
+        </w:rPr>
+        <w:br w:type="page"/>
+      </w:r>
+    </w:p>
+    <w:p>
+      <w:pPr>
+        <w:jc w:val="center"/>
       </w:pPr>
       <w:r>
         <w:object w:dxaOrig="10667" w:dyaOrig="5710">
-          <v:shape id="_x0000_i1029" type="#_x0000_t75" style="width:481.5pt;height:258pt" o:ole="">
+          <v:shape id="_x0000_i1029" type="#_x0000_t75" style="width:482pt;height:258pt" o:ole="">
             <v:imagedata r:id="rId16" o:title=""/>
           </v:shape>
-          <o:OLEObject Type="Embed" ProgID="Visio.Drawing.11" ShapeID="_x0000_i1029" DrawAspect="Content" ObjectID="_1353905828" r:id="rId17"/>
+          <o:OLEObject Type="Embed" ProgID="Visio.Drawing.11" ShapeID="_x0000_i1029" DrawAspect="Content" ObjectID="_1227795179" r:id="rId17"/>
         </w:object>
       </w:r>
     </w:p>
     <w:p>
       <w:pPr>
+        <w:jc w:val="center"/>
+        <w:rPr>
+          <w:lang w:val="en-GB"/>
+        </w:rPr>
+      </w:pPr>
+      <w:r>
+        <w:rPr>
+          <w:lang w:val="en-GB"/>
+        </w:rPr>
+        <w:t>Figure 5: LAVMU Remote Control Internal Block Diagram</w:t>
+      </w:r>
+    </w:p>
+    <w:p>
+      <w:pPr>
+        <w:jc w:val="center"/>
+      </w:pPr>
+    </w:p>
+    <w:p>
+      <w:pPr>
         <w:rPr>
           <w:lang w:val="en-GB"/>
         </w:rPr>
@@ -1916,14 +1984,7 @@
         <w:rPr>
           <w:lang w:val="en-US"/>
         </w:rPr>
-        <w:t xml:space="preserve">other blocks, this has no hard real-time requirements. Granted the serial bus has a data flow, but not only a rather slow one, but also one where </w:t>
-      </w:r>
-      <w:r>
-        <w:rPr>
-          <w:lang w:val="en-US"/>
-        </w:rPr>
-        <w:lastRenderedPageBreak/>
-        <w:t>the data comes sporadic and may therefore be buffered, and where (if we use RTS/CTS flow control) we even have the ability to request a pause in transmission if our buffer is full, and all without losing data or sacrificing any deadline.  Furthermore, though it may not be seen here, the Command interpreter is pure control logic.</w:t>
+        <w:t>other blocks, this has no hard real-time requirements. Granted the serial bus has a data flow, but not only a rather slow one, but also one where the data comes sporadic and may therefore be buffered, and where (if we use RTS/CTS flow control) we even have the ability to request a pause in transmission if our buffer is full, and all without losing data or sacrificing any deadline.  Furthermore, though it may not be seen here, the Command interpreter is pure control logic.</w:t>
       </w:r>
     </w:p>
     <w:p>
@@ -1967,7 +2028,7 @@
     </w:p>
     <w:p>
       <w:pPr>
-        <w:pStyle w:val="Overskrift2"/>
+        <w:pStyle w:val="Heading2"/>
         <w:rPr>
           <w:lang w:val="en-GB"/>
         </w:rPr>
@@ -1994,7 +2055,7 @@
     </w:p>
     <w:p>
       <w:pPr>
-        <w:pStyle w:val="Listeafsnit"/>
+        <w:pStyle w:val="ListParagraph"/>
         <w:numPr>
           <w:ilvl w:val="0"/>
           <w:numId w:val="7"/>
@@ -2024,7 +2085,7 @@
     </w:p>
     <w:p>
       <w:pPr>
-        <w:pStyle w:val="Listeafsnit"/>
+        <w:pStyle w:val="ListParagraph"/>
         <w:numPr>
           <w:ilvl w:val="0"/>
           <w:numId w:val="7"/>
@@ -2042,7 +2103,7 @@
     </w:p>
     <w:p>
       <w:pPr>
-        <w:pStyle w:val="Listeafsnit"/>
+        <w:pStyle w:val="ListParagraph"/>
         <w:numPr>
           <w:ilvl w:val="0"/>
           <w:numId w:val="7"/>
@@ -2060,7 +2121,7 @@
     </w:p>
     <w:p>
       <w:pPr>
-        <w:pStyle w:val="Listeafsnit"/>
+        <w:pStyle w:val="ListParagraph"/>
         <w:numPr>
           <w:ilvl w:val="0"/>
           <w:numId w:val="7"/>
@@ -2078,7 +2139,7 @@
     </w:p>
     <w:p>
       <w:pPr>
-        <w:pStyle w:val="Listeafsnit"/>
+        <w:pStyle w:val="ListParagraph"/>
         <w:numPr>
           <w:ilvl w:val="0"/>
           <w:numId w:val="7"/>
@@ -2129,7 +2190,7 @@
     </w:p>
     <w:p>
       <w:pPr>
-        <w:pStyle w:val="Listeafsnit"/>
+        <w:pStyle w:val="ListParagraph"/>
         <w:numPr>
           <w:ilvl w:val="0"/>
           <w:numId w:val="7"/>
@@ -2147,7 +2208,7 @@
     </w:p>
     <w:p>
       <w:pPr>
-        <w:pStyle w:val="Listeafsnit"/>
+        <w:pStyle w:val="ListParagraph"/>
         <w:numPr>
           <w:ilvl w:val="1"/>
           <w:numId w:val="7"/>
@@ -2165,7 +2226,7 @@
     </w:p>
     <w:p>
       <w:pPr>
-        <w:pStyle w:val="Listeafsnit"/>
+        <w:pStyle w:val="ListParagraph"/>
         <w:numPr>
           <w:ilvl w:val="0"/>
           <w:numId w:val="7"/>
@@ -2183,7 +2244,7 @@
     </w:p>
     <w:p>
       <w:pPr>
-        <w:pStyle w:val="Listeafsnit"/>
+        <w:pStyle w:val="ListParagraph"/>
         <w:numPr>
           <w:ilvl w:val="1"/>
           <w:numId w:val="7"/>
@@ -2201,7 +2262,7 @@
     </w:p>
     <w:p>
       <w:pPr>
-        <w:pStyle w:val="Listeafsnit"/>
+        <w:pStyle w:val="ListParagraph"/>
         <w:numPr>
           <w:ilvl w:val="0"/>
           <w:numId w:val="7"/>
@@ -2219,7 +2280,7 @@
     </w:p>
     <w:p>
       <w:pPr>
-        <w:pStyle w:val="Listeafsnit"/>
+        <w:pStyle w:val="ListParagraph"/>
         <w:numPr>
           <w:ilvl w:val="1"/>
           <w:numId w:val="7"/>
@@ -2237,7 +2298,7 @@
     </w:p>
     <w:p>
       <w:pPr>
-        <w:pStyle w:val="Listeafsnit"/>
+        <w:pStyle w:val="ListParagraph"/>
         <w:numPr>
           <w:ilvl w:val="0"/>
           <w:numId w:val="7"/>
@@ -2255,7 +2316,7 @@
     </w:p>
     <w:p>
       <w:pPr>
-        <w:pStyle w:val="Listeafsnit"/>
+        <w:pStyle w:val="ListParagraph"/>
         <w:numPr>
           <w:ilvl w:val="1"/>
           <w:numId w:val="7"/>
@@ -2268,7 +2329,6 @@
         <w:rPr>
           <w:lang w:val="en-GB"/>
         </w:rPr>
-        <w:lastRenderedPageBreak/>
         <w:t xml:space="preserve">Using COTS to minimize risk and development time and cost is a vital tool in a designer’s tool-box. If a suitable existing tried and proven IP or SW library exists then it is almost always preferable to developing it yourself. </w:t>
       </w:r>
     </w:p>
@@ -2501,14 +2561,7 @@
         <w:rPr>
           <w:lang w:val="en-GB"/>
         </w:rPr>
-        <w:t xml:space="preserve"> we can see that realizing this algorithm in a </w:t>
-      </w:r>
-      <w:r>
-        <w:rPr>
-          <w:lang w:val="en-GB"/>
-        </w:rPr>
-        <w:lastRenderedPageBreak/>
-        <w:t xml:space="preserve">400k gates FPGA loads the FPGA about 25% when run at 48kHz. This may quickly be translated to a very serious CPU if it was to be implemented in SW. Therefore it maybe worth running the risk of change and implement it in HW, simply because the CPU requirements, if at all possible, would be so high. </w:t>
+        <w:t xml:space="preserve"> we can see that realizing this algorithm in a 400k gates FPGA loads the FPGA about 25% when run at 48kHz. This may quickly be translated to a very serious CPU if it was to be implemented in SW. Therefore it maybe worth running the risk of change and implement it in HW, simply because the CPU requirements, if at all possible, would be so high. </w:t>
       </w:r>
     </w:p>
     <w:p>
@@ -2577,7 +2630,7 @@
     </w:p>
     <w:tbl>
       <w:tblPr>
-        <w:tblStyle w:val="Tabel-Gitter"/>
+        <w:tblStyle w:val="TableGrid"/>
         <w:tblW w:w="0" w:type="auto"/>
         <w:tblLook w:val="04A0"/>
       </w:tblPr>
@@ -3629,6 +3682,20 @@
     </w:tbl>
     <w:p>
       <w:pPr>
+        <w:jc w:val="center"/>
+        <w:rPr>
+          <w:lang w:val="en-GB"/>
+        </w:rPr>
+      </w:pPr>
+      <w:r>
+        <w:rPr>
+          <w:lang w:val="en-GB"/>
+        </w:rPr>
+        <w:t>Table 2: HW/SW Architectural mapping</w:t>
+      </w:r>
+    </w:p>
+    <w:p>
+      <w:pPr>
         <w:rPr>
           <w:lang w:val="en-US"/>
         </w:rPr>
@@ -3636,7 +3703,7 @@
     </w:p>
     <w:p>
       <w:pPr>
-        <w:pStyle w:val="Overskrift2"/>
+        <w:pStyle w:val="Heading2"/>
         <w:rPr>
           <w:lang w:val="en-GB"/>
         </w:rPr>
@@ -3671,14 +3738,7 @@
         <w:rPr>
           <w:lang w:val="en-GB"/>
         </w:rPr>
-        <w:t xml:space="preserve">From here you can either use Top-down, bottom-up or meet-in-the-middle methodology. Our approach has been Top-down, as we have designed the architecture from the requirements specification and then </w:t>
-      </w:r>
-      <w:r>
-        <w:rPr>
-          <w:lang w:val="en-GB"/>
-        </w:rPr>
-        <w:lastRenderedPageBreak/>
-        <w:t>broken it down to smaller and smaller parts until it is realizable. In the Y-chart this follows a specific structure at four different levels.</w:t>
+        <w:t>From here you can either use Top-down, bottom-up or meet-in-the-middle methodology. Our approach has been Top-down, as we have designed the architecture from the requirements specification and then broken it down to smaller and smaller parts until it is realizable. In the Y-chart this follows a specific structure at four different levels.</w:t>
       </w:r>
     </w:p>
     <w:p>
@@ -3690,7 +3750,7 @@
     </w:p>
     <w:tbl>
       <w:tblPr>
-        <w:tblStyle w:val="Tabel-Gitter"/>
+        <w:tblStyle w:val="TableGrid"/>
         <w:tblW w:w="0" w:type="auto"/>
         <w:tblLook w:val="04A0"/>
       </w:tblPr>
@@ -3723,7 +3783,7 @@
           </w:tcPr>
           <w:p>
             <w:pPr>
-              <w:pStyle w:val="Listeafsnit"/>
+              <w:pStyle w:val="ListParagraph"/>
               <w:numPr>
                 <w:ilvl w:val="0"/>
                 <w:numId w:val="8"/>
@@ -3779,7 +3839,7 @@
           </w:p>
           <w:p>
             <w:pPr>
-              <w:pStyle w:val="Listeafsnit"/>
+              <w:pStyle w:val="ListParagraph"/>
               <w:numPr>
                 <w:ilvl w:val="0"/>
                 <w:numId w:val="8"/>
@@ -3839,7 +3899,7 @@
           </w:p>
           <w:p>
             <w:pPr>
-              <w:pStyle w:val="Listeafsnit"/>
+              <w:pStyle w:val="ListParagraph"/>
               <w:numPr>
                 <w:ilvl w:val="0"/>
                 <w:numId w:val="8"/>
@@ -3924,7 +3984,7 @@
           </w:tcPr>
           <w:p>
             <w:pPr>
-              <w:pStyle w:val="Listeafsnit"/>
+              <w:pStyle w:val="ListParagraph"/>
               <w:numPr>
                 <w:ilvl w:val="0"/>
                 <w:numId w:val="9"/>
@@ -3970,7 +4030,7 @@
           </w:p>
           <w:p>
             <w:pPr>
-              <w:pStyle w:val="Listeafsnit"/>
+              <w:pStyle w:val="ListParagraph"/>
               <w:numPr>
                 <w:ilvl w:val="0"/>
                 <w:numId w:val="9"/>
@@ -4095,6 +4155,26 @@
     </w:tbl>
     <w:p>
       <w:pPr>
+        <w:jc w:val="center"/>
+        <w:rPr>
+          <w:lang w:val="en-GB"/>
+        </w:rPr>
+      </w:pPr>
+      <w:r>
+        <w:rPr>
+          <w:lang w:val="en-GB"/>
+        </w:rPr>
+        <w:t xml:space="preserve">Table 3: </w:t>
+      </w:r>
+      <w:r>
+        <w:rPr>
+          <w:lang w:val="en-GB"/>
+        </w:rPr>
+        <w:t>Y-Chart mapping</w:t>
+      </w:r>
+    </w:p>
+    <w:p>
+      <w:pPr>
         <w:rPr>
           <w:lang w:val="en-GB"/>
         </w:rPr>
@@ -4163,7 +4243,7 @@
     </w:p>
     <w:p>
       <w:pPr>
-        <w:pStyle w:val="Overskrift1"/>
+        <w:pStyle w:val="Heading1"/>
         <w:rPr>
           <w:lang w:val="en-GB"/>
         </w:rPr>
@@ -4230,7 +4310,7 @@
     </w:p>
     <w:p>
       <w:pPr>
-        <w:pStyle w:val="Overskrift1"/>
+        <w:pStyle w:val="Heading1"/>
         <w:rPr>
           <w:lang w:val="en-GB"/>
         </w:rPr>
@@ -4252,30 +4332,22 @@
         <w:rPr>
           <w:lang w:val="en-GB"/>
         </w:rPr>
-        <w:t xml:space="preserve">During the process of Exercise 2 we have gained a good understanding of the possibilities of mapping functionality in HW, and also about postponing the decision until later in the design, so it is possible to make an informed decision about what to map in HW and what to map in SW. It has been beneficial to have a design to serve as a red thread through the main part of the exercises, and has given us a good </w:t>
-      </w:r>
-      <w:r>
-        <w:rPr>
-          <w:lang w:val="en-GB"/>
-        </w:rPr>
-        <w:lastRenderedPageBreak/>
-        <w:t xml:space="preserve">understanding not only about when to use HW and SW, but also about the process involved in documenting and designing the architecture which allows us to choose between the different mappings. </w:t>
-      </w:r>
-    </w:p>
-    <w:p>
-      <w:pPr>
-        <w:rPr>
-          <w:lang w:val="en-GB"/>
-        </w:rPr>
-      </w:pPr>
-    </w:p>
-    <w:p>
-      <w:pPr>
-        <w:rPr>
-          <w:lang w:val="en-GB"/>
-        </w:rPr>
-      </w:pPr>
-      <w:proofErr w:type="gramStart"/>
+        <w:t xml:space="preserve">During the process of Exercise 2 we have gained a good understanding of the possibilities of mapping functionality in HW, and also about postponing the decision until later in the design, so it is possible to make an informed decision about what to map in HW and what to map in SW. It has been beneficial to have a design to serve as a red thread through the main part of the exercises, and has given us a good understanding not only about when to use HW and SW, but also about the process involved in documenting and designing the architecture which allows us to choose between the different mappings. </w:t>
+      </w:r>
+    </w:p>
+    <w:p>
+      <w:pPr>
+        <w:rPr>
+          <w:lang w:val="en-GB"/>
+        </w:rPr>
+      </w:pPr>
+    </w:p>
+    <w:p>
+      <w:pPr>
+        <w:rPr>
+          <w:lang w:val="en-GB"/>
+        </w:rPr>
+      </w:pPr>
       <w:r>
         <w:rPr>
           <w:lang w:val="en-GB"/>
@@ -4294,14 +4366,7 @@
         <w:rPr>
           <w:lang w:val="en-GB"/>
         </w:rPr>
-        <w:t xml:space="preserve"> before it has been interesting to use it in a HW/SW Co design-centric manor, allowing us to truly appreciate the strength in the abstract block, which makes it possible to achieve a quite detailed design without requiring a mapping to HW or SW.</w:t>
-      </w:r>
-      <w:proofErr w:type="gramEnd"/>
-      <w:r>
-        <w:rPr>
-          <w:lang w:val="en-GB"/>
-        </w:rPr>
-        <w:t xml:space="preserve"> </w:t>
+        <w:t xml:space="preserve"> before it has been interesting to use it in a HW/SW Co design-centric manor, allowing us to truly appreciate the strength in the abstract block, which makes it possible to achieve a quite detailed design without requiring a mapping to HW or SW. </w:t>
       </w:r>
       <w:proofErr w:type="gramStart"/>
       <w:r>
@@ -4371,7 +4436,7 @@
 </file>
 
 <file path=word/endnotes.xml><?xml version="1.0" encoding="utf-8"?>
-<w:endnotes xmlns:ve="http://schemas.openxmlformats.org/markup-compatibility/2006" xmlns:o="urn:schemas-microsoft-com:office:office" xmlns:r="http://schemas.openxmlformats.org/officeDocument/2006/relationships" xmlns:m="http://schemas.openxmlformats.org/officeDocument/2006/math" xmlns:v="urn:schemas-microsoft-com:vml" xmlns:wp="http://schemas.openxmlformats.org/drawingml/2006/wordprocessingDrawing" xmlns:w10="urn:schemas-microsoft-com:office:word" xmlns:w="http://schemas.openxmlformats.org/wordprocessingml/2006/main" xmlns:wne="http://schemas.microsoft.com/office/word/2006/wordml">
+<w:endnotes xmlns:mo="http://schemas.microsoft.com/office/mac/office/2008/main" xmlns:ve="http://schemas.openxmlformats.org/markup-compatibility/2006" xmlns:mv="urn:schemas-microsoft-com:mac:vml" xmlns:o="urn:schemas-microsoft-com:office:office" xmlns:r="http://schemas.openxmlformats.org/officeDocument/2006/relationships" xmlns:m="http://schemas.openxmlformats.org/officeDocument/2006/math" xmlns:v="urn:schemas-microsoft-com:vml" xmlns:wp="http://schemas.openxmlformats.org/drawingml/2006/wordprocessingDrawing" xmlns:w10="urn:schemas-microsoft-com:office:word" xmlns:w="http://schemas.openxmlformats.org/wordprocessingml/2006/main" xmlns:wne="http://schemas.microsoft.com/office/word/2006/wordml">
   <w:endnote w:type="separator" w:id="-1">
     <w:p>
       <w:pPr>
@@ -4396,7 +4461,7 @@
 </file>
 
 <file path=word/footer1.xml><?xml version="1.0" encoding="utf-8"?>
-<w:ftr xmlns:ve="http://schemas.openxmlformats.org/markup-compatibility/2006" xmlns:o="urn:schemas-microsoft-com:office:office" xmlns:r="http://schemas.openxmlformats.org/officeDocument/2006/relationships" xmlns:m="http://schemas.openxmlformats.org/officeDocument/2006/math" xmlns:v="urn:schemas-microsoft-com:vml" xmlns:wp="http://schemas.openxmlformats.org/drawingml/2006/wordprocessingDrawing" xmlns:w10="urn:schemas-microsoft-com:office:word" xmlns:w="http://schemas.openxmlformats.org/wordprocessingml/2006/main" xmlns:wne="http://schemas.microsoft.com/office/word/2006/wordml">
+<w:ftr xmlns:mo="http://schemas.microsoft.com/office/mac/office/2008/main" xmlns:ve="http://schemas.openxmlformats.org/markup-compatibility/2006" xmlns:mv="urn:schemas-microsoft-com:mac:vml" xmlns:o="urn:schemas-microsoft-com:office:office" xmlns:r="http://schemas.openxmlformats.org/officeDocument/2006/relationships" xmlns:m="http://schemas.openxmlformats.org/officeDocument/2006/math" xmlns:v="urn:schemas-microsoft-com:vml" xmlns:wp="http://schemas.openxmlformats.org/drawingml/2006/wordprocessingDrawing" xmlns:w10="urn:schemas-microsoft-com:office:word" xmlns:w="http://schemas.openxmlformats.org/wordprocessingml/2006/main" xmlns:wne="http://schemas.microsoft.com/office/word/2006/wordml">
   <w:sdt>
     <w:sdtPr>
       <w:id w:val="116927001"/>
@@ -4408,7 +4473,7 @@
     <w:sdtContent>
       <w:p>
         <w:pPr>
-          <w:pStyle w:val="Sidefod"/>
+          <w:pStyle w:val="Footer"/>
           <w:jc w:val="right"/>
         </w:pPr>
         <w:fldSimple w:instr=" PAGE   \* MERGEFORMAT ">
@@ -4424,14 +4489,14 @@
   </w:sdt>
   <w:p>
     <w:pPr>
-      <w:pStyle w:val="Sidefod"/>
+      <w:pStyle w:val="Footer"/>
     </w:pPr>
   </w:p>
 </w:ftr>
 </file>
 
 <file path=word/footnotes.xml><?xml version="1.0" encoding="utf-8"?>
-<w:footnotes xmlns:ve="http://schemas.openxmlformats.org/markup-compatibility/2006" xmlns:o="urn:schemas-microsoft-com:office:office" xmlns:r="http://schemas.openxmlformats.org/officeDocument/2006/relationships" xmlns:m="http://schemas.openxmlformats.org/officeDocument/2006/math" xmlns:v="urn:schemas-microsoft-com:vml" xmlns:wp="http://schemas.openxmlformats.org/drawingml/2006/wordprocessingDrawing" xmlns:w10="urn:schemas-microsoft-com:office:word" xmlns:w="http://schemas.openxmlformats.org/wordprocessingml/2006/main" xmlns:wne="http://schemas.microsoft.com/office/word/2006/wordml">
+<w:footnotes xmlns:mo="http://schemas.microsoft.com/office/mac/office/2008/main" xmlns:ve="http://schemas.openxmlformats.org/markup-compatibility/2006" xmlns:mv="urn:schemas-microsoft-com:mac:vml" xmlns:o="urn:schemas-microsoft-com:office:office" xmlns:r="http://schemas.openxmlformats.org/officeDocument/2006/relationships" xmlns:m="http://schemas.openxmlformats.org/officeDocument/2006/math" xmlns:v="urn:schemas-microsoft-com:vml" xmlns:wp="http://schemas.openxmlformats.org/drawingml/2006/wordprocessingDrawing" xmlns:w10="urn:schemas-microsoft-com:office:word" xmlns:w="http://schemas.openxmlformats.org/wordprocessingml/2006/main" xmlns:wne="http://schemas.microsoft.com/office/word/2006/wordml">
   <w:footnote w:type="separator" w:id="-1">
     <w:p>
       <w:pPr>
@@ -4456,7 +4521,7 @@
 </file>
 
 <file path=word/numbering.xml><?xml version="1.0" encoding="utf-8"?>
-<w:numbering xmlns:ve="http://schemas.openxmlformats.org/markup-compatibility/2006" xmlns:o="urn:schemas-microsoft-com:office:office" xmlns:r="http://schemas.openxmlformats.org/officeDocument/2006/relationships" xmlns:m="http://schemas.openxmlformats.org/officeDocument/2006/math" xmlns:v="urn:schemas-microsoft-com:vml" xmlns:wp="http://schemas.openxmlformats.org/drawingml/2006/wordprocessingDrawing" xmlns:w10="urn:schemas-microsoft-com:office:word" xmlns:w="http://schemas.openxmlformats.org/wordprocessingml/2006/main" xmlns:wne="http://schemas.microsoft.com/office/word/2006/wordml">
+<w:numbering xmlns:mo="http://schemas.microsoft.com/office/mac/office/2008/main" xmlns:ve="http://schemas.openxmlformats.org/markup-compatibility/2006" xmlns:mv="urn:schemas-microsoft-com:mac:vml" xmlns:o="urn:schemas-microsoft-com:office:office" xmlns:r="http://schemas.openxmlformats.org/officeDocument/2006/relationships" xmlns:m="http://schemas.openxmlformats.org/officeDocument/2006/math" xmlns:v="urn:schemas-microsoft-com:vml" xmlns:wp="http://schemas.openxmlformats.org/drawingml/2006/wordprocessingDrawing" xmlns:w10="urn:schemas-microsoft-com:office:word" xmlns:w="http://schemas.openxmlformats.org/wordprocessingml/2006/main" xmlns:wne="http://schemas.microsoft.com/office/word/2006/wordml">
   <w:abstractNum w:abstractNumId="0">
     <w:nsid w:val="111878E5"/>
     <w:multiLevelType w:val="hybridMultilevel"/>
@@ -5374,7 +5439,7 @@
       </w:pPr>
     </w:pPrDefault>
   </w:docDefaults>
-  <w:latentStyles w:defLockedState="0" w:defUIPriority="99" w:defSemiHidden="1" w:defUnhideWhenUsed="1" w:defQFormat="0" w:count="267">
+  <w:latentStyles w:defLockedState="0" w:defUIPriority="99" w:defSemiHidden="1" w:defUnhideWhenUsed="1" w:defQFormat="0" w:count="276">
     <w:lsdException w:name="Normal" w:semiHidden="0" w:uiPriority="0" w:unhideWhenUsed="0" w:qFormat="1"/>
     <w:lsdException w:name="heading 1" w:semiHidden="0" w:uiPriority="9" w:unhideWhenUsed="0" w:qFormat="1"/>
     <w:lsdException w:name="heading 2" w:uiPriority="9" w:qFormat="1"/>
@@ -5521,11 +5586,11 @@
       <w:contextualSpacing/>
     </w:pPr>
   </w:style>
-  <w:style w:type="paragraph" w:styleId="Overskrift1">
+  <w:style w:type="paragraph" w:styleId="Heading1">
     <w:name w:val="heading 1"/>
     <w:basedOn w:val="Normal"/>
     <w:next w:val="Normal"/>
-    <w:link w:val="Overskrift1Tegn"/>
+    <w:link w:val="Heading1Char"/>
     <w:uiPriority w:val="9"/>
     <w:qFormat/>
     <w:rsid w:val="00D302D8"/>
@@ -5544,11 +5609,11 @@
       <w:szCs w:val="28"/>
     </w:rPr>
   </w:style>
-  <w:style w:type="paragraph" w:styleId="Overskrift2">
+  <w:style w:type="paragraph" w:styleId="Heading2">
     <w:name w:val="heading 2"/>
     <w:basedOn w:val="Normal"/>
     <w:next w:val="Normal"/>
-    <w:link w:val="Overskrift2Tegn"/>
+    <w:link w:val="Heading2Char"/>
     <w:uiPriority w:val="9"/>
     <w:unhideWhenUsed/>
     <w:qFormat/>
@@ -5568,15 +5633,13 @@
       <w:szCs w:val="26"/>
     </w:rPr>
   </w:style>
-  <w:style w:type="character" w:default="1" w:styleId="Standardskrifttypeiafsnit">
+  <w:style w:type="character" w:default="1" w:styleId="DefaultParagraphFont">
     <w:name w:val="Default Paragraph Font"/>
-    <w:uiPriority w:val="1"/>
     <w:semiHidden/>
     <w:unhideWhenUsed/>
   </w:style>
-  <w:style w:type="table" w:default="1" w:styleId="Tabel-Normal">
+  <w:style w:type="table" w:default="1" w:styleId="TableNormal">
     <w:name w:val="Normal Table"/>
-    <w:uiPriority w:val="99"/>
     <w:semiHidden/>
     <w:unhideWhenUsed/>
     <w:qFormat/>
@@ -5590,17 +5653,16 @@
       </w:tblCellMar>
     </w:tblPr>
   </w:style>
-  <w:style w:type="numbering" w:default="1" w:styleId="Ingenoversigt">
+  <w:style w:type="numbering" w:default="1" w:styleId="NoList">
     <w:name w:val="No List"/>
-    <w:uiPriority w:val="99"/>
     <w:semiHidden/>
     <w:unhideWhenUsed/>
   </w:style>
-  <w:style w:type="paragraph" w:styleId="Titel">
+  <w:style w:type="paragraph" w:styleId="Title">
     <w:name w:val="Title"/>
     <w:basedOn w:val="Normal"/>
     <w:next w:val="Normal"/>
-    <w:link w:val="TitelTegn"/>
+    <w:link w:val="TitleChar"/>
     <w:uiPriority w:val="99"/>
     <w:qFormat/>
     <w:rsid w:val="00D302D8"/>
@@ -5619,10 +5681,10 @@
       <w:szCs w:val="52"/>
     </w:rPr>
   </w:style>
-  <w:style w:type="character" w:customStyle="1" w:styleId="TitelTegn">
-    <w:name w:val="Titel Tegn"/>
-    <w:basedOn w:val="Standardskrifttypeiafsnit"/>
-    <w:link w:val="Titel"/>
+  <w:style w:type="character" w:customStyle="1" w:styleId="TitleChar">
+    <w:name w:val="Title Char"/>
+    <w:basedOn w:val="DefaultParagraphFont"/>
+    <w:link w:val="Title"/>
     <w:uiPriority w:val="99"/>
     <w:rsid w:val="00D302D8"/>
     <w:rPr>
@@ -5634,10 +5696,10 @@
       <w:szCs w:val="52"/>
     </w:rPr>
   </w:style>
-  <w:style w:type="paragraph" w:styleId="Sidehoved">
+  <w:style w:type="paragraph" w:styleId="Header">
     <w:name w:val="header"/>
     <w:basedOn w:val="Normal"/>
-    <w:link w:val="SidehovedTegn"/>
+    <w:link w:val="HeaderChar"/>
     <w:uiPriority w:val="99"/>
     <w:semiHidden/>
     <w:unhideWhenUsed/>
@@ -5650,18 +5712,18 @@
       <w:spacing w:after="0" w:line="240" w:lineRule="auto"/>
     </w:pPr>
   </w:style>
-  <w:style w:type="character" w:customStyle="1" w:styleId="SidehovedTegn">
-    <w:name w:val="Sidehoved Tegn"/>
-    <w:basedOn w:val="Standardskrifttypeiafsnit"/>
-    <w:link w:val="Sidehoved"/>
+  <w:style w:type="character" w:customStyle="1" w:styleId="HeaderChar">
+    <w:name w:val="Header Char"/>
+    <w:basedOn w:val="DefaultParagraphFont"/>
+    <w:link w:val="Header"/>
     <w:uiPriority w:val="99"/>
     <w:semiHidden/>
     <w:rsid w:val="00D302D8"/>
   </w:style>
-  <w:style w:type="paragraph" w:styleId="Sidefod">
+  <w:style w:type="paragraph" w:styleId="Footer">
     <w:name w:val="footer"/>
     <w:basedOn w:val="Normal"/>
-    <w:link w:val="SidefodTegn"/>
+    <w:link w:val="FooterChar"/>
     <w:uiPriority w:val="99"/>
     <w:unhideWhenUsed/>
     <w:rsid w:val="00D302D8"/>
@@ -5673,17 +5735,17 @@
       <w:spacing w:after="0" w:line="240" w:lineRule="auto"/>
     </w:pPr>
   </w:style>
-  <w:style w:type="character" w:customStyle="1" w:styleId="SidefodTegn">
-    <w:name w:val="Sidefod Tegn"/>
-    <w:basedOn w:val="Standardskrifttypeiafsnit"/>
-    <w:link w:val="Sidefod"/>
+  <w:style w:type="character" w:customStyle="1" w:styleId="FooterChar">
+    <w:name w:val="Footer Char"/>
+    <w:basedOn w:val="DefaultParagraphFont"/>
+    <w:link w:val="Footer"/>
     <w:uiPriority w:val="99"/>
     <w:rsid w:val="00D302D8"/>
   </w:style>
-  <w:style w:type="character" w:customStyle="1" w:styleId="Overskrift1Tegn">
-    <w:name w:val="Overskrift 1 Tegn"/>
-    <w:basedOn w:val="Standardskrifttypeiafsnit"/>
-    <w:link w:val="Overskrift1"/>
+  <w:style w:type="character" w:customStyle="1" w:styleId="Heading1Char">
+    <w:name w:val="Heading 1 Char"/>
+    <w:basedOn w:val="DefaultParagraphFont"/>
+    <w:link w:val="Heading1"/>
     <w:uiPriority w:val="9"/>
     <w:rsid w:val="00D302D8"/>
     <w:rPr>
@@ -5695,7 +5757,7 @@
       <w:szCs w:val="28"/>
     </w:rPr>
   </w:style>
-  <w:style w:type="paragraph" w:styleId="Listeafsnit">
+  <w:style w:type="paragraph" w:styleId="ListParagraph">
     <w:name w:val="List Paragraph"/>
     <w:basedOn w:val="Normal"/>
     <w:uiPriority w:val="34"/>
@@ -5705,9 +5767,9 @@
       <w:ind w:left="720"/>
     </w:pPr>
   </w:style>
-  <w:style w:type="table" w:styleId="Tabel-Gitter">
+  <w:style w:type="table" w:styleId="TableGrid">
     <w:name w:val="Table Grid"/>
-    <w:basedOn w:val="Tabel-Normal"/>
+    <w:basedOn w:val="TableNormal"/>
     <w:uiPriority w:val="59"/>
     <w:rsid w:val="009420C3"/>
     <w:pPr>
@@ -5731,10 +5793,10 @@
       </w:tblCellMar>
     </w:tblPr>
   </w:style>
-  <w:style w:type="paragraph" w:styleId="Markeringsbobletekst">
+  <w:style w:type="paragraph" w:styleId="BalloonText">
     <w:name w:val="Balloon Text"/>
     <w:basedOn w:val="Normal"/>
-    <w:link w:val="MarkeringsbobletekstTegn"/>
+    <w:link w:val="BalloonTextChar"/>
     <w:uiPriority w:val="99"/>
     <w:semiHidden/>
     <w:unhideWhenUsed/>
@@ -5748,10 +5810,10 @@
       <w:szCs w:val="16"/>
     </w:rPr>
   </w:style>
-  <w:style w:type="character" w:customStyle="1" w:styleId="MarkeringsbobletekstTegn">
-    <w:name w:val="Markeringsbobletekst Tegn"/>
-    <w:basedOn w:val="Standardskrifttypeiafsnit"/>
-    <w:link w:val="Markeringsbobletekst"/>
+  <w:style w:type="character" w:customStyle="1" w:styleId="BalloonTextChar">
+    <w:name w:val="Balloon Text Char"/>
+    <w:basedOn w:val="DefaultParagraphFont"/>
+    <w:link w:val="BalloonText"/>
     <w:uiPriority w:val="99"/>
     <w:semiHidden/>
     <w:rsid w:val="0034499D"/>
@@ -5761,7 +5823,7 @@
       <w:szCs w:val="16"/>
     </w:rPr>
   </w:style>
-  <w:style w:type="paragraph" w:styleId="Billedtekst">
+  <w:style w:type="paragraph" w:styleId="Caption">
     <w:name w:val="caption"/>
     <w:basedOn w:val="Normal"/>
     <w:next w:val="Normal"/>
@@ -5782,7 +5844,7 @@
   </w:style>
   <w:style w:type="character" w:styleId="Hyperlink">
     <w:name w:val="Hyperlink"/>
-    <w:basedOn w:val="Standardskrifttypeiafsnit"/>
+    <w:basedOn w:val="DefaultParagraphFont"/>
     <w:uiPriority w:val="99"/>
     <w:semiHidden/>
     <w:unhideWhenUsed/>
@@ -5792,10 +5854,10 @@
       <w:u w:val="single"/>
     </w:rPr>
   </w:style>
-  <w:style w:type="character" w:customStyle="1" w:styleId="Overskrift2Tegn">
-    <w:name w:val="Overskrift 2 Tegn"/>
-    <w:basedOn w:val="Standardskrifttypeiafsnit"/>
-    <w:link w:val="Overskrift2"/>
+  <w:style w:type="character" w:customStyle="1" w:styleId="Heading2Char">
+    <w:name w:val="Heading 2 Char"/>
+    <w:basedOn w:val="DefaultParagraphFont"/>
+    <w:link w:val="Heading2"/>
     <w:uiPriority w:val="9"/>
     <w:rsid w:val="008E6FEA"/>
     <w:rPr>
@@ -5809,17 +5871,17 @@
   </w:style>
   <w:style w:type="character" w:customStyle="1" w:styleId="apple-style-span">
     <w:name w:val="apple-style-span"/>
-    <w:basedOn w:val="Standardskrifttypeiafsnit"/>
+    <w:basedOn w:val="DefaultParagraphFont"/>
     <w:rsid w:val="00D906C6"/>
   </w:style>
   <w:style w:type="character" w:customStyle="1" w:styleId="gd">
     <w:name w:val="gd"/>
-    <w:basedOn w:val="Standardskrifttypeiafsnit"/>
+    <w:basedOn w:val="DefaultParagraphFont"/>
     <w:rsid w:val="00D906C6"/>
   </w:style>
   <w:style w:type="character" w:customStyle="1" w:styleId="apple-converted-space">
     <w:name w:val="apple-converted-space"/>
-    <w:basedOn w:val="Standardskrifttypeiafsnit"/>
+    <w:basedOn w:val="DefaultParagraphFont"/>
     <w:rsid w:val="00D906C6"/>
   </w:style>
 </w:styles>
@@ -6113,7 +6175,7 @@
 </file>
 
 <file path=customXml/itemProps1.xml><?xml version="1.0" encoding="utf-8"?>
-<ds:datastoreItem xmlns:ds="http://schemas.openxmlformats.org/officeDocument/2006/customXml" ds:itemID="{8A0B34C1-6F31-4DAB-A607-18E4BE1B44BC}">
+<ds:datastoreItem xmlns:ds="http://schemas.openxmlformats.org/officeDocument/2006/customXml" ds:itemID="{3D805C91-4543-854F-828F-80E4E5883C41}">
   <ds:schemaRefs>
     <ds:schemaRef ds:uri="http://schemas.openxmlformats.org/officeDocument/2006/bibliography"/>
   </ds:schemaRefs>

</xml_diff>